<commit_message>
added field to document
</commit_message>
<xml_diff>
--- a/generator/shartnoma.docx
+++ b/generator/shartnoma.docx
@@ -4,7 +4,7 @@
   <w:body>
     <w:p>
       <w:pPr>
-        <w:pStyle w:val="Style18"/>
+        <w:pStyle w:val="Title"/>
         <w:spacing w:before="0" w:after="0"/>
         <w:ind w:left="0" w:right="-41" w:hanging="0"/>
         <w:jc w:val="center"/>
@@ -31,11 +31,11 @@
             <wp:effectExtent l="0" t="0" r="0" b="0"/>
             <wp:wrapTight wrapText="bothSides">
               <wp:wrapPolygon edited="0">
-                <wp:start x="-67" y="0"/>
-                <wp:lineTo x="-67" y="20997"/>
-                <wp:lineTo x="20950" y="20997"/>
-                <wp:lineTo x="20950" y="0"/>
-                <wp:lineTo x="-67" y="0"/>
+                <wp:start x="-42" y="0"/>
+                <wp:lineTo x="-42" y="21028"/>
+                <wp:lineTo x="20975" y="21028"/>
+                <wp:lineTo x="20975" y="0"/>
+                <wp:lineTo x="-42" y="0"/>
               </wp:wrapPolygon>
             </wp:wrapTight>
             <wp:docPr id="1" name="Рисунок 1" descr=""/>
@@ -180,7 +180,7 @@
     </w:p>
     <w:p>
       <w:pPr>
-        <w:pStyle w:val="Style18"/>
+        <w:pStyle w:val="Title"/>
         <w:spacing w:before="0" w:after="0"/>
         <w:ind w:left="0" w:right="-41" w:hanging="0"/>
         <w:jc w:val="center"/>
@@ -224,7 +224,7 @@
     </w:p>
     <w:p>
       <w:pPr>
-        <w:pStyle w:val="Style14"/>
+        <w:pStyle w:val="TextBody"/>
         <w:tabs>
           <w:tab w:val="clear" w:pos="720"/>
           <w:tab w:val="right" w:pos="10719" w:leader="none"/>
@@ -245,7 +245,7 @@
     </w:p>
     <w:p>
       <w:pPr>
-        <w:pStyle w:val="Style14"/>
+        <w:pStyle w:val="TextBody"/>
         <w:tabs>
           <w:tab w:val="clear" w:pos="720"/>
           <w:tab w:val="right" w:pos="10719" w:leader="none"/>
@@ -277,7 +277,7 @@
     </w:p>
     <w:p>
       <w:pPr>
-        <w:pStyle w:val="Style14"/>
+        <w:pStyle w:val="TextBody"/>
         <w:tabs>
           <w:tab w:val="clear" w:pos="720"/>
           <w:tab w:val="left" w:pos="2614" w:leader="none"/>
@@ -478,7 +478,7 @@
     </w:p>
     <w:p>
       <w:pPr>
-        <w:pStyle w:val="1"/>
+        <w:pStyle w:val="Heading1"/>
         <w:numPr>
           <w:ilvl w:val="0"/>
           <w:numId w:val="7"/>
@@ -556,7 +556,7 @@
     <w:tbl>
       <w:tblPr>
         <w:tblStyle w:val="TableNormal"/>
-        <w:tblW w:w="8981" w:type="dxa"/>
+        <w:tblW w:w="9000" w:type="dxa"/>
         <w:jc w:val="left"/>
         <w:tblInd w:w="567" w:type="dxa"/>
         <w:tblLayout w:type="fixed"/>
@@ -569,8 +569,8 @@
         <w:tblLook w:val="01e0" w:noHBand="0" w:noVBand="0" w:firstColumn="1" w:lastRow="1" w:lastColumn="1" w:firstRow="1"/>
       </w:tblPr>
       <w:tblGrid>
-        <w:gridCol w:w="2265"/>
-        <w:gridCol w:w="6715"/>
+        <w:gridCol w:w="2267"/>
+        <w:gridCol w:w="6732"/>
       </w:tblGrid>
       <w:tr>
         <w:trPr>
@@ -578,7 +578,7 @@
         </w:trPr>
         <w:tc>
           <w:tcPr>
-            <w:tcW w:w="2265" w:type="dxa"/>
+            <w:tcW w:w="2267" w:type="dxa"/>
             <w:tcBorders/>
           </w:tcPr>
           <w:p>
@@ -626,7 +626,7 @@
         </w:tc>
         <w:tc>
           <w:tcPr>
-            <w:tcW w:w="6715" w:type="dxa"/>
+            <w:tcW w:w="6732" w:type="dxa"/>
             <w:tcBorders/>
           </w:tcPr>
           <w:p>
@@ -664,7 +664,7 @@
         </w:trPr>
         <w:tc>
           <w:tcPr>
-            <w:tcW w:w="2265" w:type="dxa"/>
+            <w:tcW w:w="2267" w:type="dxa"/>
             <w:tcBorders/>
           </w:tcPr>
           <w:p>
@@ -712,7 +712,7 @@
         </w:tc>
         <w:tc>
           <w:tcPr>
-            <w:tcW w:w="6715" w:type="dxa"/>
+            <w:tcW w:w="6732" w:type="dxa"/>
             <w:tcBorders/>
           </w:tcPr>
           <w:p>
@@ -750,7 +750,7 @@
         </w:trPr>
         <w:tc>
           <w:tcPr>
-            <w:tcW w:w="2265" w:type="dxa"/>
+            <w:tcW w:w="2267" w:type="dxa"/>
             <w:tcBorders/>
           </w:tcPr>
           <w:p>
@@ -798,7 +798,7 @@
         </w:tc>
         <w:tc>
           <w:tcPr>
-            <w:tcW w:w="6715" w:type="dxa"/>
+            <w:tcW w:w="6732" w:type="dxa"/>
             <w:tcBorders/>
           </w:tcPr>
           <w:p>
@@ -896,7 +896,7 @@
         </w:trPr>
         <w:tc>
           <w:tcPr>
-            <w:tcW w:w="2265" w:type="dxa"/>
+            <w:tcW w:w="2267" w:type="dxa"/>
             <w:tcBorders/>
           </w:tcPr>
           <w:p>
@@ -944,7 +944,7 @@
         </w:tc>
         <w:tc>
           <w:tcPr>
-            <w:tcW w:w="6715" w:type="dxa"/>
+            <w:tcW w:w="6732" w:type="dxa"/>
             <w:tcBorders/>
           </w:tcPr>
           <w:p>
@@ -976,11 +976,11 @@
       </w:tr>
       <w:tr>
         <w:trPr>
-          <w:trHeight w:val="915" w:hRule="atLeast"/>
+          <w:trHeight w:val="284" w:hRule="atLeast"/>
         </w:trPr>
         <w:tc>
           <w:tcPr>
-            <w:tcW w:w="2265" w:type="dxa"/>
+            <w:tcW w:w="2267" w:type="dxa"/>
             <w:tcBorders/>
           </w:tcPr>
           <w:p>
@@ -1024,34 +1024,21 @@
               </w:rPr>
               <w:t>yo‘nalishi:</w:t>
             </w:r>
-          </w:p>
-          <w:p>
-            <w:pPr>
-              <w:pStyle w:val="TableParagraph"/>
-              <w:widowControl w:val="false"/>
-              <w:suppressAutoHyphens w:val="true"/>
-              <w:spacing w:before="0" w:after="0"/>
-              <w:ind w:left="0" w:right="-40" w:hanging="0"/>
-              <w:jc w:val="left"/>
-              <w:rPr>
-                <w:sz w:val="20"/>
-                <w:szCs w:val="20"/>
-              </w:rPr>
-            </w:pPr>
             <w:r>
               <w:rPr>
+                <w:b/>
                 <w:kern w:val="0"/>
                 <w:sz w:val="20"/>
                 <w:szCs w:val="20"/>
-                <w:lang w:eastAsia="en-US" w:bidi="ar-SA"/>
-              </w:rPr>
-              <w:t>Ta’lim tili:</w:t>
+                <w:lang w:val="en-US" w:eastAsia="en-US" w:bidi="ar-SA"/>
+              </w:rPr>
+              <w:t xml:space="preserve"> </w:t>
             </w:r>
           </w:p>
         </w:tc>
         <w:tc>
           <w:tcPr>
-            <w:tcW w:w="6715" w:type="dxa"/>
+            <w:tcW w:w="6732" w:type="dxa"/>
             <w:tcBorders/>
           </w:tcPr>
           <w:p>
@@ -1081,6 +1068,17 @@
               <w:t>_____________________________________________________</w:t>
             </w:r>
           </w:p>
+        </w:tc>
+      </w:tr>
+      <w:tr>
+        <w:trPr>
+          <w:trHeight w:val="284" w:hRule="atLeast"/>
+        </w:trPr>
+        <w:tc>
+          <w:tcPr>
+            <w:tcW w:w="2267" w:type="dxa"/>
+            <w:tcBorders/>
+          </w:tcPr>
           <w:p>
             <w:pPr>
               <w:pStyle w:val="TableParagraph"/>
@@ -1090,6 +1088,35 @@
               <w:ind w:left="0" w:right="-40" w:hanging="0"/>
               <w:jc w:val="left"/>
               <w:rPr>
+                <w:sz w:val="20"/>
+                <w:szCs w:val="20"/>
+              </w:rPr>
+            </w:pPr>
+            <w:r>
+              <w:rPr>
+                <w:kern w:val="0"/>
+                <w:sz w:val="20"/>
+                <w:szCs w:val="20"/>
+                <w:lang w:eastAsia="en-US" w:bidi="ar-SA"/>
+              </w:rPr>
+              <w:t>Ta’lim tili:</w:t>
+            </w:r>
+          </w:p>
+        </w:tc>
+        <w:tc>
+          <w:tcPr>
+            <w:tcW w:w="6732" w:type="dxa"/>
+            <w:tcBorders/>
+          </w:tcPr>
+          <w:p>
+            <w:pPr>
+              <w:pStyle w:val="TableParagraph"/>
+              <w:widowControl w:val="false"/>
+              <w:suppressAutoHyphens w:val="true"/>
+              <w:spacing w:before="0" w:after="0"/>
+              <w:ind w:left="0" w:right="-40" w:hanging="0"/>
+              <w:jc w:val="left"/>
+              <w:rPr>
                 <w:b/>
                 <w:b/>
                 <w:sz w:val="20"/>
@@ -1098,7 +1125,14 @@
               </w:rPr>
             </w:pPr>
             <w:r>
-              <w:rPr/>
+              <w:rPr>
+                <w:b/>
+                <w:kern w:val="0"/>
+                <w:sz w:val="20"/>
+                <w:szCs w:val="20"/>
+                <w:lang w:val="en-US" w:eastAsia="en-US" w:bidi="ar-SA"/>
+              </w:rPr>
+              <w:t>______________</w:t>
             </w:r>
           </w:p>
         </w:tc>
@@ -1106,7 +1140,7 @@
     </w:tbl>
     <w:p>
       <w:pPr>
-        <w:pStyle w:val="Style14"/>
+        <w:pStyle w:val="TextBody"/>
         <w:ind w:left="0" w:right="-41" w:firstLine="567"/>
         <w:jc w:val="both"/>
         <w:rPr>
@@ -1304,7 +1338,7 @@
     </w:p>
     <w:p>
       <w:pPr>
-        <w:pStyle w:val="1"/>
+        <w:pStyle w:val="Heading1"/>
         <w:numPr>
           <w:ilvl w:val="0"/>
           <w:numId w:val="7"/>
@@ -1610,7 +1644,7 @@
     </w:p>
     <w:p>
       <w:pPr>
-        <w:pStyle w:val="Style14"/>
+        <w:pStyle w:val="TextBody"/>
         <w:ind w:left="0" w:right="-41" w:firstLine="567"/>
         <w:jc w:val="both"/>
         <w:rPr>
@@ -2050,7 +2084,7 @@
     </w:p>
     <w:p>
       <w:pPr>
-        <w:pStyle w:val="1"/>
+        <w:pStyle w:val="Heading1"/>
         <w:numPr>
           <w:ilvl w:val="0"/>
           <w:numId w:val="7"/>
@@ -3283,7 +3317,7 @@
     </w:p>
     <w:p>
       <w:pPr>
-        <w:pStyle w:val="1"/>
+        <w:pStyle w:val="Heading1"/>
         <w:numPr>
           <w:ilvl w:val="1"/>
           <w:numId w:val="4"/>
@@ -4535,7 +4569,7 @@
     </w:p>
     <w:p>
       <w:pPr>
-        <w:pStyle w:val="1"/>
+        <w:pStyle w:val="Heading1"/>
         <w:numPr>
           <w:ilvl w:val="0"/>
           <w:numId w:val="7"/>
@@ -5543,7 +5577,7 @@
     </w:p>
     <w:p>
       <w:pPr>
-        <w:pStyle w:val="1"/>
+        <w:pStyle w:val="Heading1"/>
         <w:numPr>
           <w:ilvl w:val="1"/>
           <w:numId w:val="3"/>
@@ -6501,7 +6535,7 @@
     </w:p>
     <w:p>
       <w:pPr>
-        <w:pStyle w:val="1"/>
+        <w:pStyle w:val="Heading1"/>
         <w:numPr>
           <w:ilvl w:val="0"/>
           <w:numId w:val="7"/>
@@ -8203,7 +8237,7 @@
     </w:p>
     <w:p>
       <w:pPr>
-        <w:pStyle w:val="1"/>
+        <w:pStyle w:val="Heading1"/>
         <w:numPr>
           <w:ilvl w:val="0"/>
           <w:numId w:val="7"/>
@@ -9505,7 +9539,7 @@
       </w:pPr>
       <w:r>
         <w:rPr>
-          <w:rStyle w:val="11"/>
+          <w:rStyle w:val="1"/>
           <w:sz w:val="20"/>
           <w:szCs w:val="20"/>
         </w:rPr>
@@ -9522,7 +9556,7 @@
       </w:r>
       <w:r>
         <w:rPr>
-          <w:rStyle w:val="11"/>
+          <w:rStyle w:val="1"/>
           <w:bCs/>
           <w:sz w:val="20"/>
           <w:szCs w:val="20"/>
@@ -9540,7 +9574,7 @@
       </w:r>
       <w:r>
         <w:rPr>
-          <w:rStyle w:val="11"/>
+          <w:rStyle w:val="1"/>
           <w:sz w:val="20"/>
           <w:szCs w:val="20"/>
         </w:rPr>
@@ -9548,7 +9582,7 @@
       </w:r>
       <w:r>
         <w:rPr>
-          <w:rStyle w:val="11"/>
+          <w:rStyle w:val="1"/>
           <w:i/>
           <w:iCs/>
           <w:sz w:val="20"/>
@@ -9558,7 +9592,7 @@
       </w:r>
       <w:r>
         <w:rPr>
-          <w:rStyle w:val="11"/>
+          <w:rStyle w:val="1"/>
           <w:sz w:val="20"/>
           <w:szCs w:val="20"/>
         </w:rPr>
@@ -9567,7 +9601,7 @@
     </w:p>
     <w:p>
       <w:pPr>
-        <w:pStyle w:val="1"/>
+        <w:pStyle w:val="Heading1"/>
         <w:numPr>
           <w:ilvl w:val="0"/>
           <w:numId w:val="7"/>
@@ -9639,7 +9673,7 @@
     </w:p>
     <w:p>
       <w:pPr>
-        <w:pStyle w:val="Style14"/>
+        <w:pStyle w:val="TextBody"/>
         <w:ind w:left="0" w:right="-41" w:hanging="0"/>
         <w:rPr>
           <w:b/>
@@ -10354,7 +10388,7 @@
           </w:p>
           <w:p>
             <w:pPr>
-              <w:pStyle w:val="Style14"/>
+              <w:pStyle w:val="TextBody"/>
               <w:widowControl w:val="false"/>
               <w:suppressAutoHyphens w:val="true"/>
               <w:spacing w:before="0" w:after="0"/>
@@ -10401,7 +10435,7 @@
           </w:p>
           <w:p>
             <w:pPr>
-              <w:pStyle w:val="Style14"/>
+              <w:pStyle w:val="TextBody"/>
               <w:widowControl w:val="false"/>
               <w:suppressAutoHyphens w:val="true"/>
               <w:spacing w:before="0" w:after="0"/>
@@ -10814,7 +10848,7 @@
           </w:p>
           <w:p>
             <w:pPr>
-              <w:pStyle w:val="Style14"/>
+              <w:pStyle w:val="TextBody"/>
               <w:widowControl w:val="false"/>
               <w:suppressAutoHyphens w:val="true"/>
               <w:spacing w:before="0" w:after="0"/>
@@ -10882,7 +10916,19 @@
                 <w:szCs w:val="20"/>
                 <w:lang w:val="en-US" w:eastAsia="en-US" w:bidi="ar-SA"/>
               </w:rPr>
-              <w:t xml:space="preserve">                               </w:t>
+              <w:t xml:space="preserve">                                </w:t>
+            </w:r>
+            <w:r>
+              <w:rPr>
+                <w:bCs/>
+                <w:i/>
+                <w:iCs/>
+                <w:kern w:val="0"/>
+                <w:sz w:val="20"/>
+                <w:szCs w:val="20"/>
+                <w:lang w:val="en-US" w:eastAsia="en-US" w:bidi="ar-SA"/>
+              </w:rPr>
+              <w:t>(imzo)</w:t>
             </w:r>
             <w:r>
               <w:rPr>
@@ -10894,7 +10940,7 @@
                 <w:szCs w:val="20"/>
                 <w:lang w:val="en-US" w:eastAsia="en-US" w:bidi="ar-SA"/>
               </w:rPr>
-              <w:t xml:space="preserve">                                </w:t>
+              <w:t xml:space="preserve">                                 (F.I.SH)</w:t>
             </w:r>
           </w:p>
         </w:tc>
@@ -10902,7 +10948,7 @@
     </w:tbl>
     <w:p>
       <w:pPr>
-        <w:pStyle w:val="Style14"/>
+        <w:pStyle w:val="TextBody"/>
         <w:ind w:left="0" w:right="-41" w:hanging="0"/>
         <w:rPr>
           <w:b/>
@@ -12552,7 +12598,7 @@
       <w:lang w:val="id-ID" w:eastAsia="en-US" w:bidi="ar-SA"/>
     </w:rPr>
   </w:style>
-  <w:style w:type="paragraph" w:styleId="1">
+  <w:style w:type="paragraph" w:styleId="Heading1">
     <w:name w:val="Heading 1"/>
     <w:basedOn w:val="Normal"/>
     <w:uiPriority w:val="9"/>
@@ -12594,7 +12640,7 @@
       <w:szCs w:val="30"/>
     </w:rPr>
   </w:style>
-  <w:style w:type="character" w:styleId="11" w:customStyle="1">
+  <w:style w:type="character" w:styleId="1" w:customStyle="1">
     <w:name w:val="Основной текст Знак1"/>
     <w:uiPriority w:val="99"/>
     <w:qFormat/>
@@ -12606,10 +12652,10 @@
       <w:szCs w:val="26"/>
     </w:rPr>
   </w:style>
-  <w:style w:type="paragraph" w:styleId="Style13">
-    <w:name w:val="Заголовок"/>
+  <w:style w:type="paragraph" w:styleId="Heading">
+    <w:name w:val="Heading"/>
     <w:basedOn w:val="Normal"/>
-    <w:next w:val="Style14"/>
+    <w:next w:val="TextBody"/>
     <w:qFormat/>
     <w:pPr>
       <w:keepNext w:val="true"/>
@@ -12621,7 +12667,7 @@
       <w:szCs w:val="28"/>
     </w:rPr>
   </w:style>
-  <w:style w:type="paragraph" w:styleId="Style14">
+  <w:style w:type="paragraph" w:styleId="TextBody">
     <w:name w:val="Body Text"/>
     <w:basedOn w:val="Normal"/>
     <w:uiPriority w:val="1"/>
@@ -12631,15 +12677,15 @@
     </w:pPr>
     <w:rPr/>
   </w:style>
-  <w:style w:type="paragraph" w:styleId="Style15">
+  <w:style w:type="paragraph" w:styleId="List">
     <w:name w:val="List"/>
-    <w:basedOn w:val="Style14"/>
+    <w:basedOn w:val="TextBody"/>
     <w:pPr/>
     <w:rPr>
       <w:rFonts w:cs="Lohit Devanagari"/>
     </w:rPr>
   </w:style>
-  <w:style w:type="paragraph" w:styleId="Style16">
+  <w:style w:type="paragraph" w:styleId="Caption">
     <w:name w:val="Caption"/>
     <w:basedOn w:val="Normal"/>
     <w:qFormat/>
@@ -12655,8 +12701,8 @@
       <w:szCs w:val="24"/>
     </w:rPr>
   </w:style>
-  <w:style w:type="paragraph" w:styleId="Style17">
-    <w:name w:val="Указатель"/>
+  <w:style w:type="paragraph" w:styleId="Index">
+    <w:name w:val="Index"/>
     <w:basedOn w:val="Normal"/>
     <w:qFormat/>
     <w:pPr>
@@ -12666,7 +12712,7 @@
       <w:rFonts w:cs="Lohit Devanagari"/>
     </w:rPr>
   </w:style>
-  <w:style w:type="paragraph" w:styleId="Style18">
+  <w:style w:type="paragraph" w:styleId="Title">
     <w:name w:val="Title"/>
     <w:basedOn w:val="Normal"/>
     <w:uiPriority w:val="10"/>
@@ -12715,6 +12761,29 @@
       <w:sz w:val="30"/>
       <w:szCs w:val="30"/>
       <w:lang w:val="en-US"/>
+    </w:rPr>
+  </w:style>
+  <w:style w:type="paragraph" w:styleId="TableContents">
+    <w:name w:val="Table Contents"/>
+    <w:basedOn w:val="Normal"/>
+    <w:qFormat/>
+    <w:pPr>
+      <w:widowControl w:val="false"/>
+      <w:suppressLineNumbers/>
+    </w:pPr>
+    <w:rPr/>
+  </w:style>
+  <w:style w:type="paragraph" w:styleId="TableHeading">
+    <w:name w:val="Table Heading"/>
+    <w:basedOn w:val="TableContents"/>
+    <w:qFormat/>
+    <w:pPr>
+      <w:suppressLineNumbers/>
+      <w:jc w:val="center"/>
+    </w:pPr>
+    <w:rPr>
+      <w:b/>
+      <w:bCs/>
     </w:rPr>
   </w:style>
   <w:style w:type="numbering" w:styleId="NoList" w:default="1">

</xml_diff>